<commit_message>
hiligh the problemss in the pdf
</commit_message>
<xml_diff>
--- a/Assignment_5/ScreenShots/Screenshots.docx
+++ b/Assignment_5/ScreenShots/Screenshots.docx
@@ -3,15 +3,37 @@
 <w:document xmlns:wpc="http://schemas.microsoft.com/office/word/2010/wordprocessingCanvas" xmlns:cx="http://schemas.microsoft.com/office/drawing/2014/chartex" xmlns:cx1="http://schemas.microsoft.com/office/drawing/2015/9/8/chartex" xmlns:cx2="http://schemas.microsoft.com/office/drawing/2015/10/21/chartex" xmlns:cx3="http://schemas.microsoft.com/office/drawing/2016/5/9/chartex" xmlns:cx4="http://schemas.microsoft.com/office/drawing/2016/5/10/chartex" xmlns:cx5="http://schemas.microsoft.com/office/drawing/2016/5/11/chartex" xmlns:cx6="http://schemas.microsoft.com/office/drawing/2016/5/12/chartex" xmlns:cx7="http://schemas.microsoft.com/office/drawing/2016/5/13/chartex" xmlns:cx8="http://schemas.microsoft.com/office/drawing/2016/5/14/chartex" xmlns:mc="http://schemas.openxmlformats.org/markup-compatibility/2006" xmlns:aink="http://schemas.microsoft.com/office/drawing/2016/ink" xmlns:am3d="http://schemas.microsoft.com/office/drawing/2017/model3d" xmlns:o="urn:schemas-microsoft-com:office:office" xmlns:oel="http://schemas.microsoft.com/office/2019/extlst" xmlns:r="http://schemas.openxmlformats.org/officeDocument/2006/relationships" xmlns:m="http://schemas.openxmlformats.org/officeDocument/2006/math" xmlns:v="urn:schemas-microsoft-com:vml" xmlns:wp14="http://schemas.microsoft.com/office/word/2010/wordprocessingDrawing" xmlns:wp="http://schemas.openxmlformats.org/drawingml/2006/wordprocessingDrawing" xmlns:w10="urn:schemas-microsoft-com:office:word" xmlns:w="http://schemas.openxmlformats.org/wordprocessingml/2006/main" xmlns:w14="http://schemas.microsoft.com/office/word/2010/wordml" xmlns:w15="http://schemas.microsoft.com/office/word/2012/wordml" xmlns:w16cex="http://schemas.microsoft.com/office/word/2018/wordml/cex" xmlns:w16cid="http://schemas.microsoft.com/office/word/2016/wordml/cid" xmlns:w16="http://schemas.microsoft.com/office/word/2018/wordml" xmlns:w16sdtdh="http://schemas.microsoft.com/office/word/2020/wordml/sdtdatahash" xmlns:w16se="http://schemas.microsoft.com/office/word/2015/wordml/symex" xmlns:wpg="http://schemas.microsoft.com/office/word/2010/wordprocessingGroup" xmlns:wpi="http://schemas.microsoft.com/office/word/2010/wordprocessingInk" xmlns:wne="http://schemas.microsoft.com/office/word/2006/wordml" xmlns:wps="http://schemas.microsoft.com/office/word/2010/wordprocessingShape" mc:Ignorable="w14 w15 w16se w16cid w16 w16cex w16sdtdh wp14">
   <w:body>
     <w:p>
+      <w:pPr>
+        <w:rPr>
+          <w:b/>
+          <w:bCs/>
+          <w:sz w:val="42"/>
+          <w:szCs w:val="42"/>
+        </w:rPr>
+      </w:pPr>
+      <w:r>
+        <w:rPr>
+          <w:b/>
+          <w:bCs/>
+          <w:sz w:val="42"/>
+          <w:szCs w:val="42"/>
+        </w:rPr>
+        <w:t>Problem 1</w:t>
+      </w:r>
+    </w:p>
+    <w:p>
+      <w:r>
+        <w:t xml:space="preserve"> </w:t>
+      </w:r>
       <w:r>
         <w:rPr>
           <w:noProof/>
         </w:rPr>
         <w:drawing>
-          <wp:inline distT="0" distB="0" distL="0" distR="0" wp14:anchorId="1562DBC9" wp14:editId="02EB77CD">
-            <wp:extent cx="3863340" cy="8229600"/>
+          <wp:inline distT="0" distB="0" distL="0" distR="0" wp14:anchorId="4534E651" wp14:editId="3D8DF7E2">
+            <wp:extent cx="3649980" cy="7775106"/>
             <wp:effectExtent l="0" t="0" r="0" b="0"/>
-            <wp:docPr id="1" name="Picture 1"/>
+            <wp:docPr id="1" name="Picture 1" descr="Graphical user interface, application&#10;&#10;Description automatically generated"/>
             <wp:cNvGraphicFramePr>
               <a:graphicFrameLocks xmlns:a="http://schemas.openxmlformats.org/drawingml/2006/main" noChangeAspect="1"/>
             </wp:cNvGraphicFramePr>
@@ -19,7 +41,7 @@
               <a:graphicData uri="http://schemas.openxmlformats.org/drawingml/2006/picture">
                 <pic:pic xmlns:pic="http://schemas.openxmlformats.org/drawingml/2006/picture">
                   <pic:nvPicPr>
-                    <pic:cNvPr id="0" name="Picture 1"/>
+                    <pic:cNvPr id="1" name="Picture 1" descr="Graphical user interface, application&#10;&#10;Description automatically generated"/>
                     <pic:cNvPicPr>
                       <a:picLocks noChangeAspect="1" noChangeArrowheads="1"/>
                     </pic:cNvPicPr>
@@ -40,7 +62,7 @@
                   <pic:spPr bwMode="auto">
                     <a:xfrm>
                       <a:off x="0" y="0"/>
-                      <a:ext cx="3863340" cy="8229600"/>
+                      <a:ext cx="3650701" cy="7776641"/>
                     </a:xfrm>
                     <a:prstGeom prst="rect">
                       <a:avLst/>
@@ -56,6 +78,8 @@
           </wp:inline>
         </w:drawing>
       </w:r>
+    </w:p>
+    <w:p>
       <w:r>
         <w:rPr>
           <w:noProof/>
@@ -110,6 +134,8 @@
           </wp:inline>
         </w:drawing>
       </w:r>
+    </w:p>
+    <w:p>
       <w:r>
         <w:rPr>
           <w:noProof/>
@@ -164,16 +190,37 @@
           </wp:inline>
         </w:drawing>
       </w:r>
+    </w:p>
+    <w:p>
+      <w:pPr>
+        <w:rPr>
+          <w:b/>
+          <w:bCs/>
+          <w:sz w:val="48"/>
+          <w:szCs w:val="48"/>
+        </w:rPr>
+      </w:pPr>
+      <w:r>
+        <w:rPr>
+          <w:b/>
+          <w:bCs/>
+          <w:sz w:val="48"/>
+          <w:szCs w:val="48"/>
+        </w:rPr>
+        <w:lastRenderedPageBreak/>
+        <w:t xml:space="preserve">Problem 2 </w:t>
+      </w:r>
+    </w:p>
+    <w:p>
       <w:r>
         <w:rPr>
           <w:noProof/>
         </w:rPr>
-        <w:lastRenderedPageBreak/>
         <w:drawing>
-          <wp:inline distT="0" distB="0" distL="0" distR="0" wp14:anchorId="7CDCA97B" wp14:editId="02D118CB">
-            <wp:extent cx="4678680" cy="8221980"/>
+          <wp:inline distT="0" distB="0" distL="0" distR="0" wp14:anchorId="20CEEABF" wp14:editId="357E25F1">
+            <wp:extent cx="4344798" cy="7635240"/>
             <wp:effectExtent l="0" t="0" r="0" b="0"/>
-            <wp:docPr id="4" name="Picture 4"/>
+            <wp:docPr id="4" name="Picture 4" descr="Graphical user interface&#10;&#10;Description automatically generated"/>
             <wp:cNvGraphicFramePr>
               <a:graphicFrameLocks xmlns:a="http://schemas.openxmlformats.org/drawingml/2006/main" noChangeAspect="1"/>
             </wp:cNvGraphicFramePr>
@@ -181,7 +228,7 @@
               <a:graphicData uri="http://schemas.openxmlformats.org/drawingml/2006/picture">
                 <pic:pic xmlns:pic="http://schemas.openxmlformats.org/drawingml/2006/picture">
                   <pic:nvPicPr>
-                    <pic:cNvPr id="0" name="Picture 4"/>
+                    <pic:cNvPr id="4" name="Picture 4" descr="Graphical user interface&#10;&#10;Description automatically generated"/>
                     <pic:cNvPicPr>
                       <a:picLocks noChangeAspect="1" noChangeArrowheads="1"/>
                     </pic:cNvPicPr>
@@ -202,7 +249,7 @@
                   <pic:spPr bwMode="auto">
                     <a:xfrm>
                       <a:off x="0" y="0"/>
-                      <a:ext cx="4678680" cy="8221980"/>
+                      <a:ext cx="4351853" cy="7647638"/>
                     </a:xfrm>
                     <a:prstGeom prst="rect">
                       <a:avLst/>
@@ -218,6 +265,8 @@
           </wp:inline>
         </w:drawing>
       </w:r>
+    </w:p>
+    <w:p>
       <w:r>
         <w:rPr>
           <w:noProof/>

</xml_diff>